<commit_message>
Sửa mô hình UC
Sửa mô UC
</commit_message>
<xml_diff>
--- a/backup/Tuần7/ĐẶC TẢ USE CASE.docx
+++ b/backup/Tuần7/ĐẶC TẢ USE CASE.docx
@@ -1,6 +1,6 @@
 
 <file path=word/document.xml><?xml version="1.0" encoding="utf-8"?>
-<w:document xmlns:wpc="http://schemas.microsoft.com/office/word/2010/wordprocessingCanvas" xmlns:cx="http://schemas.microsoft.com/office/drawing/2014/chartex" xmlns:mc="http://schemas.openxmlformats.org/markup-compatibility/2006" xmlns:o="urn:schemas-microsoft-com:office:office" xmlns:r="http://schemas.openxmlformats.org/officeDocument/2006/relationships" xmlns:m="http://schemas.openxmlformats.org/officeDocument/2006/math" xmlns:v="urn:schemas-microsoft-com:vml" xmlns:wp14="http://schemas.microsoft.com/office/word/2010/wordprocessingDrawing" xmlns:wp="http://schemas.openxmlformats.org/drawingml/2006/wordprocessingDrawing" xmlns:w10="urn:schemas-microsoft-com:office:word" xmlns:w="http://schemas.openxmlformats.org/wordprocessingml/2006/main" xmlns:w14="http://schemas.microsoft.com/office/word/2010/wordml" xmlns:w15="http://schemas.microsoft.com/office/word/2012/wordml" xmlns:w16se="http://schemas.microsoft.com/office/word/2015/wordml/symex" xmlns:wpg="http://schemas.microsoft.com/office/word/2010/wordprocessingGroup" xmlns:wpi="http://schemas.microsoft.com/office/word/2010/wordprocessingInk" xmlns:wne="http://schemas.microsoft.com/office/word/2006/wordml" xmlns:wps="http://schemas.microsoft.com/office/word/2010/wordprocessingShape" mc:Ignorable="w14 w15 w16se wp14">
+<w:document xmlns:wpc="http://schemas.microsoft.com/office/word/2010/wordprocessingCanvas" xmlns:cx="http://schemas.microsoft.com/office/drawing/2014/chartex" xmlns:cx1="http://schemas.microsoft.com/office/drawing/2015/9/8/chartex" xmlns:cx2="http://schemas.microsoft.com/office/drawing/2015/10/21/chartex" xmlns:cx3="http://schemas.microsoft.com/office/drawing/2016/5/9/chartex" xmlns:cx4="http://schemas.microsoft.com/office/drawing/2016/5/10/chartex" xmlns:cx5="http://schemas.microsoft.com/office/drawing/2016/5/11/chartex" xmlns:cx6="http://schemas.microsoft.com/office/drawing/2016/5/12/chartex" xmlns:cx7="http://schemas.microsoft.com/office/drawing/2016/5/13/chartex" xmlns:cx8="http://schemas.microsoft.com/office/drawing/2016/5/14/chartex" xmlns:mc="http://schemas.openxmlformats.org/markup-compatibility/2006" xmlns:aink="http://schemas.microsoft.com/office/drawing/2016/ink" xmlns:am3d="http://schemas.microsoft.com/office/drawing/2017/model3d" xmlns:o="urn:schemas-microsoft-com:office:office" xmlns:r="http://schemas.openxmlformats.org/officeDocument/2006/relationships" xmlns:m="http://schemas.openxmlformats.org/officeDocument/2006/math" xmlns:v="urn:schemas-microsoft-com:vml" xmlns:wp14="http://schemas.microsoft.com/office/word/2010/wordprocessingDrawing" xmlns:wp="http://schemas.openxmlformats.org/drawingml/2006/wordprocessingDrawing" xmlns:w10="urn:schemas-microsoft-com:office:word" xmlns:w="http://schemas.openxmlformats.org/wordprocessingml/2006/main" xmlns:w14="http://schemas.microsoft.com/office/word/2010/wordml" xmlns:w15="http://schemas.microsoft.com/office/word/2012/wordml" xmlns:w16cid="http://schemas.microsoft.com/office/word/2016/wordml/cid" xmlns:w16se="http://schemas.microsoft.com/office/word/2015/wordml/symex" xmlns:wpg="http://schemas.microsoft.com/office/word/2010/wordprocessingGroup" xmlns:wpi="http://schemas.microsoft.com/office/word/2010/wordprocessingInk" xmlns:wne="http://schemas.microsoft.com/office/word/2006/wordml" xmlns:wps="http://schemas.microsoft.com/office/word/2010/wordprocessingShape" mc:Ignorable="w14 w15 w16se w16cid wp14">
   <w:body>
     <w:p>
       <w:pPr>
@@ -49,16 +49,18 @@
           <w:b/>
         </w:rPr>
       </w:pPr>
+      <w:bookmarkStart w:id="0" w:name="_GoBack"/>
+      <w:bookmarkEnd w:id="0"/>
       <w:r>
         <w:rPr>
           <w:rFonts w:ascii="Segoe UI" w:hAnsi="Segoe UI" w:cs="Segoe UI"/>
           <w:noProof/>
         </w:rPr>
         <w:drawing>
-          <wp:inline distT="0" distB="0" distL="0" distR="0" wp14:anchorId="05E12E84" wp14:editId="2AC23FE4">
-            <wp:extent cx="5943600" cy="4545965"/>
+          <wp:inline distT="0" distB="0" distL="0" distR="0" wp14:anchorId="7CDB672D" wp14:editId="670C4A8F">
+            <wp:extent cx="5943600" cy="3994150"/>
             <wp:effectExtent l="0" t="0" r="0" b="0"/>
-            <wp:docPr id="1" name="Picture 1"/>
+            <wp:docPr id="2" name="Picture 2"/>
             <wp:cNvGraphicFramePr>
               <a:graphicFrameLocks xmlns:a="http://schemas.openxmlformats.org/drawingml/2006/main" noChangeAspect="1"/>
             </wp:cNvGraphicFramePr>
@@ -87,7 +89,7 @@
                   <pic:spPr bwMode="auto">
                     <a:xfrm>
                       <a:off x="0" y="0"/>
-                      <a:ext cx="5943600" cy="4545965"/>
+                      <a:ext cx="5943600" cy="3994150"/>
                     </a:xfrm>
                     <a:prstGeom prst="rect">
                       <a:avLst/>
@@ -417,7 +419,6 @@
               <w:rPr>
                 <w:rFonts w:ascii="Segoe UI" w:hAnsi="Segoe UI" w:cs="Segoe UI"/>
               </w:rPr>
-              <w:lastRenderedPageBreak/>
               <w:t>Người dùng nhập tên</w:t>
             </w:r>
             <w:r>
@@ -527,6 +528,7 @@
                 <w:b/>
                 <w:bCs/>
               </w:rPr>
+              <w:lastRenderedPageBreak/>
               <w:t>Điều kiện tiên quyết</w:t>
             </w:r>
             <w:r>
@@ -914,8 +916,6 @@
                 <w:rFonts w:ascii="Segoe UI" w:hAnsi="Segoe UI" w:cs="Segoe UI"/>
               </w:rPr>
             </w:pPr>
-            <w:bookmarkStart w:id="0" w:name="_GoBack"/>
-            <w:bookmarkEnd w:id="0"/>
             <w:r>
               <w:rPr>
                 <w:rFonts w:ascii="Segoe UI" w:hAnsi="Segoe UI" w:cs="Segoe UI"/>
@@ -1382,7 +1382,6 @@
               <w:rPr>
                 <w:rFonts w:ascii="Segoe UI" w:hAnsi="Segoe UI" w:cs="Segoe UI"/>
               </w:rPr>
-              <w:lastRenderedPageBreak/>
               <w:t>Thêm mớ</w:t>
             </w:r>
             <w:r>
@@ -1456,6 +1455,7 @@
                 <w:rFonts w:ascii="Segoe UI" w:hAnsi="Segoe UI" w:cs="Segoe UI"/>
                 <w:b/>
               </w:rPr>
+              <w:lastRenderedPageBreak/>
               <w:t>Điều kiện tiên quyết</w:t>
             </w:r>
             <w:r>
@@ -2118,7 +2118,6 @@
                 <w:rFonts w:ascii="Segoe UI" w:hAnsi="Segoe UI" w:cs="Segoe UI"/>
                 <w:b/>
               </w:rPr>
-              <w:lastRenderedPageBreak/>
               <w:t>Dòng sự kiện thay thế :</w:t>
             </w:r>
           </w:p>
@@ -2172,6 +2171,7 @@
                 <w:rFonts w:ascii="Segoe UI" w:hAnsi="Segoe UI" w:cs="Segoe UI"/>
                 <w:b/>
               </w:rPr>
+              <w:lastRenderedPageBreak/>
               <w:t xml:space="preserve">Yêu cầu đặc biệt : </w:t>
             </w:r>
             <w:r>
@@ -2984,7 +2984,6 @@
               <w:rPr>
                 <w:rFonts w:ascii="Segoe UI" w:hAnsi="Segoe UI" w:cs="Segoe UI"/>
               </w:rPr>
-              <w:lastRenderedPageBreak/>
               <w:t>Kiểm tra tính hợp lệ không thành công do thiếu sót thông tin hoặc thông tin không hợp lệ và thông báo lỗi cho người dùng. Yêu cầu người dùng nhập lại.</w:t>
             </w:r>
           </w:p>
@@ -3004,6 +3003,7 @@
               <w:rPr>
                 <w:rFonts w:ascii="Segoe UI" w:hAnsi="Segoe UI" w:cs="Segoe UI"/>
               </w:rPr>
+              <w:lastRenderedPageBreak/>
               <w:t>Thêm mới loại thuốc không thành công do phát sinh lỗi hệ thống và hệ thống thông báo lỗi cho người dùng.</w:t>
             </w:r>
           </w:p>
@@ -3667,7 +3667,6 @@
               <w:rPr>
                 <w:rFonts w:ascii="Segoe UI" w:hAnsi="Segoe UI" w:cs="Segoe UI"/>
               </w:rPr>
-              <w:lastRenderedPageBreak/>
               <w:t>Người dùng thực hiện nhấn nút “Xoá”.</w:t>
             </w:r>
           </w:p>
@@ -3724,6 +3723,7 @@
               <w:rPr>
                 <w:rFonts w:ascii="Segoe UI" w:hAnsi="Segoe UI" w:cs="Segoe UI"/>
               </w:rPr>
+              <w:lastRenderedPageBreak/>
               <w:t>Thông báo cho người dùng về kết quả việc xoá bệnh nhân.</w:t>
             </w:r>
           </w:p>
@@ -4482,7 +4482,6 @@
               <w:rPr>
                 <w:rFonts w:ascii="Segoe UI" w:hAnsi="Segoe UI" w:cs="Segoe UI"/>
               </w:rPr>
-              <w:lastRenderedPageBreak/>
               <w:t>Người dùng thực hiện nhấn nút “Thêm”.</w:t>
             </w:r>
           </w:p>
@@ -4521,6 +4520,7 @@
               <w:rPr>
                 <w:rFonts w:ascii="Segoe UI" w:hAnsi="Segoe UI" w:cs="Segoe UI"/>
               </w:rPr>
+              <w:lastRenderedPageBreak/>
               <w:t>Thông báo cho người dùng về kết quả việc thêm mới.</w:t>
             </w:r>
           </w:p>
@@ -5160,7 +5160,6 @@
               <w:rPr>
                 <w:rFonts w:ascii="Segoe UI" w:hAnsi="Segoe UI" w:cs="Segoe UI"/>
               </w:rPr>
-              <w:lastRenderedPageBreak/>
               <w:t>Người dùng thực hiện việc xoá một loại bệnh ra khỏi danh sách các loạ</w:t>
             </w:r>
             <w:r>
@@ -5208,6 +5207,7 @@
               <w:rPr>
                 <w:rFonts w:ascii="Segoe UI" w:hAnsi="Segoe UI" w:cs="Segoe UI"/>
               </w:rPr>
+              <w:lastRenderedPageBreak/>
               <w:t>Người dùng chọn một loạ</w:t>
             </w:r>
             <w:r>
@@ -6078,7 +6078,6 @@
               <w:rPr>
                 <w:rFonts w:ascii="Segoe UI" w:hAnsi="Segoe UI" w:cs="Segoe UI"/>
               </w:rPr>
-              <w:lastRenderedPageBreak/>
               <w:t>Sau khi người dùng chọn chức năng thêm hệ thống sẽ hiển thị giao diện thông tin nhân viên rỗng.</w:t>
             </w:r>
           </w:p>
@@ -6100,6 +6099,7 @@
                 <w:rFonts w:ascii="Segoe UI" w:hAnsi="Segoe UI" w:cs="Segoe UI"/>
                 <w:lang w:val="vi-VN"/>
               </w:rPr>
+              <w:lastRenderedPageBreak/>
               <w:t xml:space="preserve">Hệ thống yêu cầu người dùng nhập vào các thông tin như : họ tên, ngày sinh , tuổi, số điện thoại,... </w:t>
             </w:r>
           </w:p>
@@ -6782,7 +6782,6 @@
                 <w:rFonts w:ascii="Segoe UI" w:hAnsi="Segoe UI" w:cs="Segoe UI"/>
                 <w:b/>
               </w:rPr>
-              <w:lastRenderedPageBreak/>
               <w:t>Hậu điều kiện :</w:t>
             </w:r>
             <w:r>
@@ -7584,42 +7583,42 @@
                 <w:b/>
                 <w:bCs/>
               </w:rPr>
+              <w:t xml:space="preserve">Điều kiện tiên quyết </w:t>
+            </w:r>
+            <w:r>
+              <w:rPr>
+                <w:rFonts w:ascii="Segoe UI" w:hAnsi="Segoe UI" w:cs="Segoe UI"/>
+                <w:b/>
+              </w:rPr>
+              <w:t>:</w:t>
+            </w:r>
+            <w:r>
+              <w:rPr>
+                <w:rFonts w:ascii="Segoe UI" w:hAnsi="Segoe UI" w:cs="Segoe UI"/>
+              </w:rPr>
+              <w:t xml:space="preserve"> </w:t>
+            </w:r>
+            <w:r>
+              <w:rPr>
+                <w:rFonts w:ascii="Segoe UI" w:hAnsi="Segoe UI" w:cs="Segoe UI"/>
+              </w:rPr>
+              <w:t>Thực hiện Use Case “Đăng nhập”.</w:t>
+            </w:r>
+          </w:p>
+          <w:p>
+            <w:pPr>
+              <w:jc w:val="both"/>
+              <w:rPr>
+                <w:rFonts w:ascii="Segoe UI" w:hAnsi="Segoe UI" w:cs="Segoe UI"/>
+              </w:rPr>
+            </w:pPr>
+            <w:r>
+              <w:rPr>
+                <w:rFonts w:ascii="Segoe UI" w:hAnsi="Segoe UI" w:cs="Segoe UI"/>
+                <w:b/>
+                <w:bCs/>
+              </w:rPr>
               <w:lastRenderedPageBreak/>
-              <w:t xml:space="preserve">Điều kiện tiên quyết </w:t>
-            </w:r>
-            <w:r>
-              <w:rPr>
-                <w:rFonts w:ascii="Segoe UI" w:hAnsi="Segoe UI" w:cs="Segoe UI"/>
-                <w:b/>
-              </w:rPr>
-              <w:t>:</w:t>
-            </w:r>
-            <w:r>
-              <w:rPr>
-                <w:rFonts w:ascii="Segoe UI" w:hAnsi="Segoe UI" w:cs="Segoe UI"/>
-              </w:rPr>
-              <w:t xml:space="preserve"> </w:t>
-            </w:r>
-            <w:r>
-              <w:rPr>
-                <w:rFonts w:ascii="Segoe UI" w:hAnsi="Segoe UI" w:cs="Segoe UI"/>
-              </w:rPr>
-              <w:t>Thực hiện Use Case “Đăng nhập”.</w:t>
-            </w:r>
-          </w:p>
-          <w:p>
-            <w:pPr>
-              <w:jc w:val="both"/>
-              <w:rPr>
-                <w:rFonts w:ascii="Segoe UI" w:hAnsi="Segoe UI" w:cs="Segoe UI"/>
-              </w:rPr>
-            </w:pPr>
-            <w:r>
-              <w:rPr>
-                <w:rFonts w:ascii="Segoe UI" w:hAnsi="Segoe UI" w:cs="Segoe UI"/>
-                <w:b/>
-                <w:bCs/>
-              </w:rPr>
               <w:t xml:space="preserve">Hậu điều kiện </w:t>
             </w:r>
             <w:r>
@@ -10603,7 +10602,7 @@
 </file>
 
 <file path=word/numbering.xml><?xml version="1.0" encoding="utf-8"?>
-<w:numbering xmlns:wpc="http://schemas.microsoft.com/office/word/2010/wordprocessingCanvas" xmlns:cx="http://schemas.microsoft.com/office/drawing/2014/chartex" xmlns:mc="http://schemas.openxmlformats.org/markup-compatibility/2006" xmlns:o="urn:schemas-microsoft-com:office:office" xmlns:r="http://schemas.openxmlformats.org/officeDocument/2006/relationships" xmlns:m="http://schemas.openxmlformats.org/officeDocument/2006/math" xmlns:v="urn:schemas-microsoft-com:vml" xmlns:wp14="http://schemas.microsoft.com/office/word/2010/wordprocessingDrawing" xmlns:wp="http://schemas.openxmlformats.org/drawingml/2006/wordprocessingDrawing" xmlns:w10="urn:schemas-microsoft-com:office:word" xmlns:w="http://schemas.openxmlformats.org/wordprocessingml/2006/main" xmlns:w14="http://schemas.microsoft.com/office/word/2010/wordml" xmlns:w15="http://schemas.microsoft.com/office/word/2012/wordml" xmlns:w16se="http://schemas.microsoft.com/office/word/2015/wordml/symex" xmlns:wpg="http://schemas.microsoft.com/office/word/2010/wordprocessingGroup" xmlns:wpi="http://schemas.microsoft.com/office/word/2010/wordprocessingInk" xmlns:wne="http://schemas.microsoft.com/office/word/2006/wordml" xmlns:wps="http://schemas.microsoft.com/office/word/2010/wordprocessingShape" mc:Ignorable="w14 w15 w16se wp14">
+<w:numbering xmlns:wpc="http://schemas.microsoft.com/office/word/2010/wordprocessingCanvas" xmlns:cx="http://schemas.microsoft.com/office/drawing/2014/chartex" xmlns:cx1="http://schemas.microsoft.com/office/drawing/2015/9/8/chartex" xmlns:cx2="http://schemas.microsoft.com/office/drawing/2015/10/21/chartex" xmlns:cx3="http://schemas.microsoft.com/office/drawing/2016/5/9/chartex" xmlns:cx4="http://schemas.microsoft.com/office/drawing/2016/5/10/chartex" xmlns:cx5="http://schemas.microsoft.com/office/drawing/2016/5/11/chartex" xmlns:cx6="http://schemas.microsoft.com/office/drawing/2016/5/12/chartex" xmlns:cx7="http://schemas.microsoft.com/office/drawing/2016/5/13/chartex" xmlns:cx8="http://schemas.microsoft.com/office/drawing/2016/5/14/chartex" xmlns:mc="http://schemas.openxmlformats.org/markup-compatibility/2006" xmlns:aink="http://schemas.microsoft.com/office/drawing/2016/ink" xmlns:am3d="http://schemas.microsoft.com/office/drawing/2017/model3d" xmlns:o="urn:schemas-microsoft-com:office:office" xmlns:r="http://schemas.openxmlformats.org/officeDocument/2006/relationships" xmlns:m="http://schemas.openxmlformats.org/officeDocument/2006/math" xmlns:v="urn:schemas-microsoft-com:vml" xmlns:wp14="http://schemas.microsoft.com/office/word/2010/wordprocessingDrawing" xmlns:wp="http://schemas.openxmlformats.org/drawingml/2006/wordprocessingDrawing" xmlns:w10="urn:schemas-microsoft-com:office:word" xmlns:w="http://schemas.openxmlformats.org/wordprocessingml/2006/main" xmlns:w14="http://schemas.microsoft.com/office/word/2010/wordml" xmlns:w15="http://schemas.microsoft.com/office/word/2012/wordml" xmlns:w16cid="http://schemas.microsoft.com/office/word/2016/wordml/cid" xmlns:w16se="http://schemas.microsoft.com/office/word/2015/wordml/symex" xmlns:wpg="http://schemas.microsoft.com/office/word/2010/wordprocessingGroup" xmlns:wpi="http://schemas.microsoft.com/office/word/2010/wordprocessingInk" xmlns:wne="http://schemas.microsoft.com/office/word/2006/wordml" xmlns:wps="http://schemas.microsoft.com/office/word/2010/wordprocessingShape" mc:Ignorable="w14 w15 w16se w16cid wp14">
   <w:abstractNum w:abstractNumId="0" w15:restartNumberingAfterBreak="0">
     <w:nsid w:val="066634FD"/>
     <w:multiLevelType w:val="hybridMultilevel"/>
@@ -15603,7 +15602,7 @@
 </file>
 
 <file path=word/styles.xml><?xml version="1.0" encoding="utf-8"?>
-<w:styles xmlns:mc="http://schemas.openxmlformats.org/markup-compatibility/2006" xmlns:r="http://schemas.openxmlformats.org/officeDocument/2006/relationships" xmlns:w="http://schemas.openxmlformats.org/wordprocessingml/2006/main" xmlns:w14="http://schemas.microsoft.com/office/word/2010/wordml" xmlns:w15="http://schemas.microsoft.com/office/word/2012/wordml" xmlns:w16se="http://schemas.microsoft.com/office/word/2015/wordml/symex" mc:Ignorable="w14 w15 w16se">
+<w:styles xmlns:mc="http://schemas.openxmlformats.org/markup-compatibility/2006" xmlns:r="http://schemas.openxmlformats.org/officeDocument/2006/relationships" xmlns:w="http://schemas.openxmlformats.org/wordprocessingml/2006/main" xmlns:w14="http://schemas.microsoft.com/office/word/2010/wordml" xmlns:w15="http://schemas.microsoft.com/office/word/2012/wordml" xmlns:w16cid="http://schemas.microsoft.com/office/word/2016/wordml/cid" xmlns:w16se="http://schemas.microsoft.com/office/word/2015/wordml/symex" mc:Ignorable="w14 w15 w16se w16cid">
   <w:docDefaults>
     <w:rPrDefault>
       <w:rPr>
@@ -15619,7 +15618,7 @@
       </w:pPr>
     </w:pPrDefault>
   </w:docDefaults>
-  <w:latentStyles w:defLockedState="0" w:defUIPriority="99" w:defSemiHidden="0" w:defUnhideWhenUsed="0" w:defQFormat="0" w:count="371">
+  <w:latentStyles w:defLockedState="0" w:defUIPriority="99" w:defSemiHidden="0" w:defUnhideWhenUsed="0" w:defQFormat="0" w:count="377">
     <w:lsdException w:name="Normal" w:uiPriority="0" w:qFormat="1"/>
     <w:lsdException w:name="heading 1" w:uiPriority="9" w:qFormat="1"/>
     <w:lsdException w:name="heading 2" w:semiHidden="1" w:uiPriority="9" w:unhideWhenUsed="1" w:qFormat="1"/>
@@ -15767,11 +15766,8 @@
     <w:lsdException w:name="Table 3D effects 3" w:semiHidden="1" w:unhideWhenUsed="1"/>
     <w:lsdException w:name="Table Contemporary" w:semiHidden="1" w:unhideWhenUsed="1"/>
     <w:lsdException w:name="Table Elegant" w:semiHidden="1" w:unhideWhenUsed="1"/>
-    <w:lsdException w:name="Table Professional" w:semiHidden="1" w:unhideWhenUsed="1"/>
     <w:lsdException w:name="Table Subtle 1" w:semiHidden="1" w:unhideWhenUsed="1"/>
     <w:lsdException w:name="Table Subtle 2" w:semiHidden="1" w:unhideWhenUsed="1"/>
-    <w:lsdException w:name="Table Web 1" w:semiHidden="1" w:unhideWhenUsed="1"/>
-    <w:lsdException w:name="Table Web 2" w:semiHidden="1" w:unhideWhenUsed="1"/>
     <w:lsdException w:name="Table Web 3" w:semiHidden="1" w:unhideWhenUsed="1"/>
     <w:lsdException w:name="Balloon Text" w:semiHidden="1" w:unhideWhenUsed="1"/>
     <w:lsdException w:name="Table Grid" w:uiPriority="39"/>
@@ -15991,6 +15987,12 @@
     <w:lsdException w:name="List Table 5 Dark Accent 6" w:uiPriority="50"/>
     <w:lsdException w:name="List Table 6 Colorful Accent 6" w:uiPriority="51"/>
     <w:lsdException w:name="List Table 7 Colorful Accent 6" w:uiPriority="52"/>
+    <w:lsdException w:name="Mention" w:semiHidden="1" w:unhideWhenUsed="1"/>
+    <w:lsdException w:name="Smart Hyperlink" w:semiHidden="1" w:unhideWhenUsed="1"/>
+    <w:lsdException w:name="Hashtag" w:semiHidden="1" w:unhideWhenUsed="1"/>
+    <w:lsdException w:name="Unresolved Mention" w:semiHidden="1" w:unhideWhenUsed="1"/>
+    <w:lsdException w:name="Smart Link" w:semiHidden="1" w:unhideWhenUsed="1"/>
+    <w:lsdException w:name="Smart Link Error" w:semiHidden="1" w:unhideWhenUsed="1"/>
   </w:latentStyles>
   <w:style w:type="paragraph" w:default="1" w:styleId="Normal">
     <w:name w:val="Normal"/>

</xml_diff>